<commit_message>
working in progress on the word document.
</commit_message>
<xml_diff>
--- a/implementatieplannen/working/Implementatieplan.docx
+++ b/implementatieplannen/working/Implementatieplan.docx
@@ -1,6 +1,6 @@
 
 <file path=word/document.xml><?xml version="1.0" encoding="utf-8"?>
-<w:document xmlns:wpc="http://schemas.microsoft.com/office/word/2010/wordprocessingCanvas" xmlns:mc="http://schemas.openxmlformats.org/markup-compatibility/2006" xmlns:o="urn:schemas-microsoft-com:office:office" xmlns:r="http://schemas.openxmlformats.org/officeDocument/2006/relationships" xmlns:m="http://schemas.openxmlformats.org/officeDocument/2006/math" xmlns:v="urn:schemas-microsoft-com:vml" xmlns:wp14="http://schemas.microsoft.com/office/word/2010/wordprocessingDrawing" xmlns:wp="http://schemas.openxmlformats.org/drawingml/2006/wordprocessingDrawing" xmlns:w10="urn:schemas-microsoft-com:office:word" xmlns:w="http://schemas.openxmlformats.org/wordprocessingml/2006/main" xmlns:w14="http://schemas.microsoft.com/office/word/2010/wordml" xmlns:w15="http://schemas.microsoft.com/office/word/2012/wordml" xmlns:wpg="http://schemas.microsoft.com/office/word/2010/wordprocessingGroup" xmlns:wpi="http://schemas.microsoft.com/office/word/2010/wordprocessingInk" xmlns:wne="http://schemas.microsoft.com/office/word/2006/wordml" xmlns:wps="http://schemas.microsoft.com/office/word/2010/wordprocessingShape" mc:Ignorable="w14 w15 wp14">
+<w:document xmlns:wpc="http://schemas.microsoft.com/office/word/2010/wordprocessingCanvas" xmlns:cx="http://schemas.microsoft.com/office/drawing/2014/chartex" xmlns:cx1="http://schemas.microsoft.com/office/drawing/2015/9/8/chartex" xmlns:cx2="http://schemas.microsoft.com/office/drawing/2015/10/21/chartex" xmlns:mc="http://schemas.openxmlformats.org/markup-compatibility/2006" xmlns:o="urn:schemas-microsoft-com:office:office" xmlns:r="http://schemas.openxmlformats.org/officeDocument/2006/relationships" xmlns:m="http://schemas.openxmlformats.org/officeDocument/2006/math" xmlns:v="urn:schemas-microsoft-com:vml" xmlns:wp14="http://schemas.microsoft.com/office/word/2010/wordprocessingDrawing" xmlns:wp="http://schemas.openxmlformats.org/drawingml/2006/wordprocessingDrawing" xmlns:w10="urn:schemas-microsoft-com:office:word" xmlns:w="http://schemas.openxmlformats.org/wordprocessingml/2006/main" xmlns:w14="http://schemas.microsoft.com/office/word/2010/wordml" xmlns:w15="http://schemas.microsoft.com/office/word/2012/wordml" xmlns:w16se="http://schemas.microsoft.com/office/word/2015/wordml/symex" xmlns:wpg="http://schemas.microsoft.com/office/word/2010/wordprocessingGroup" xmlns:wpi="http://schemas.microsoft.com/office/word/2010/wordprocessingInk" xmlns:wne="http://schemas.microsoft.com/office/word/2006/wordml" xmlns:wps="http://schemas.microsoft.com/office/word/2010/wordprocessingShape" mc:Ignorable="w14 w15 w16se wp14">
   <w:body>
     <w:p>
       <w:pPr>
@@ -19,7 +19,7 @@
         <w:rPr>
           <w:lang w:val="nl-NL"/>
         </w:rPr>
-        <w:t>titel</w:t>
+        <w:t>Vision</w:t>
       </w:r>
     </w:p>
     <w:p>
@@ -73,7 +73,7 @@
         <w:rPr>
           <w:lang w:val="nl-NL"/>
         </w:rPr>
-        <w:t>Koen de Groot</w:t>
+        <w:t>Martijn van Dijk</w:t>
       </w:r>
     </w:p>
     <w:p>
@@ -103,41 +103,90 @@
         </w:rPr>
         <w:t>Doel</w:t>
       </w:r>
+    </w:p>
+    <w:p>
+      <w:pPr>
+        <w:rPr>
+          <w:lang w:val="nl-NL"/>
+        </w:rPr>
+      </w:pPr>
+      <w:r>
+        <w:rPr>
+          <w:lang w:val="nl-NL"/>
+        </w:rPr>
+        <w:t>Bij gezichtsherkenning is l</w:t>
+      </w:r>
+      <w:r>
+        <w:rPr>
+          <w:lang w:val="nl-NL"/>
+        </w:rPr>
+        <w:t>okalisatie</w:t>
+      </w:r>
+      <w:r>
+        <w:rPr>
+          <w:lang w:val="nl-NL"/>
+        </w:rPr>
+        <w:t xml:space="preserve"> een belangrijk onderdeel. Door middel van lokalisatie kunnen bijvoorbeeld de bovenkant en zijkanten van het hoofd worden gevonden, dit is</w:t>
+      </w:r>
+      <w:r>
+        <w:rPr>
+          <w:lang w:val="nl-NL"/>
+        </w:rPr>
+        <w:t xml:space="preserve"> nodig om het kader af te perken waartussen de rest van de onderdelen van het hoofd zich bevinden. </w:t>
+      </w:r>
+      <w:r>
+        <w:rPr>
+          <w:lang w:val="nl-NL"/>
+        </w:rPr>
+        <w:t>Dit is dus de eerste stap in het vinden van ogen, mond, neus, ogen enzovoorts</w:t>
+      </w:r>
+      <w:r>
+        <w:rPr>
+          <w:lang w:val="nl-NL"/>
+        </w:rPr>
+        <w:t>.</w:t>
+      </w:r>
+      <w:r>
+        <w:rPr>
+          <w:lang w:val="nl-NL"/>
+        </w:rPr>
+        <w:t xml:space="preserve"> Wij richten ons voornamelijk op het lokaliseren van de bovenkant en de zijkanten van het hoofd.</w:t>
+      </w:r>
+    </w:p>
+    <w:p>
+      <w:pPr>
+        <w:pStyle w:val="Kop2"/>
+        <w:rPr>
+          <w:lang w:val="nl-NL"/>
+        </w:rPr>
+      </w:pPr>
+      <w:r>
+        <w:rPr>
+          <w:lang w:val="nl-NL"/>
+        </w:rPr>
+        <w:t>Methoden</w:t>
+      </w:r>
+    </w:p>
+    <w:p>
+      <w:pPr>
+        <w:rPr>
+          <w:lang w:val="nl-NL"/>
+        </w:rPr>
+      </w:pPr>
+      <w:r>
+        <w:rPr>
+          <w:lang w:val="nl-NL"/>
+        </w:rPr>
+        <w:t xml:space="preserve">Voor de </w:t>
+      </w:r>
+      <w:r>
+        <w:rPr>
+          <w:lang w:val="nl-NL"/>
+        </w:rPr>
+        <w:t xml:space="preserve">het vinden van de bovenkant van het hoofd </w:t>
+      </w:r>
       <w:bookmarkStart w:id="0" w:name="_GoBack"/>
       <w:bookmarkEnd w:id="0"/>
-    </w:p>
-    <w:p>
-      <w:pPr>
-        <w:rPr>
-          <w:lang w:val="nl-NL"/>
-        </w:rPr>
-      </w:pPr>
-      <w:r>
-        <w:rPr>
-          <w:lang w:val="nl-NL"/>
-        </w:rPr>
-        <w:t>Geef aan wat het doel van de implementatie is</w:t>
-      </w:r>
-      <w:r>
-        <w:rPr>
-          <w:lang w:val="nl-NL"/>
-        </w:rPr>
-        <w:t>.</w:t>
-      </w:r>
-    </w:p>
-    <w:p>
-      <w:pPr>
-        <w:pStyle w:val="Kop2"/>
-        <w:rPr>
-          <w:lang w:val="nl-NL"/>
-        </w:rPr>
-      </w:pPr>
-      <w:r>
-        <w:rPr>
-          <w:lang w:val="nl-NL"/>
-        </w:rPr>
-        <w:t>Methoden</w:t>
-      </w:r>
     </w:p>
     <w:p>
       <w:pPr>
@@ -278,7 +327,7 @@
 </file>
 
 <file path=word/numbering.xml><?xml version="1.0" encoding="utf-8"?>
-<w:numbering xmlns:wpc="http://schemas.microsoft.com/office/word/2010/wordprocessingCanvas" xmlns:mc="http://schemas.openxmlformats.org/markup-compatibility/2006" xmlns:o="urn:schemas-microsoft-com:office:office" xmlns:r="http://schemas.openxmlformats.org/officeDocument/2006/relationships" xmlns:m="http://schemas.openxmlformats.org/officeDocument/2006/math" xmlns:v="urn:schemas-microsoft-com:vml" xmlns:wp14="http://schemas.microsoft.com/office/word/2010/wordprocessingDrawing" xmlns:wp="http://schemas.openxmlformats.org/drawingml/2006/wordprocessingDrawing" xmlns:w10="urn:schemas-microsoft-com:office:word" xmlns:w="http://schemas.openxmlformats.org/wordprocessingml/2006/main" xmlns:w14="http://schemas.microsoft.com/office/word/2010/wordml" xmlns:w15="http://schemas.microsoft.com/office/word/2012/wordml" xmlns:wpg="http://schemas.microsoft.com/office/word/2010/wordprocessingGroup" xmlns:wpi="http://schemas.microsoft.com/office/word/2010/wordprocessingInk" xmlns:wne="http://schemas.microsoft.com/office/word/2006/wordml" xmlns:wps="http://schemas.microsoft.com/office/word/2010/wordprocessingShape" mc:Ignorable="w14 w15 wp14">
+<w:numbering xmlns:wpc="http://schemas.microsoft.com/office/word/2010/wordprocessingCanvas" xmlns:cx="http://schemas.microsoft.com/office/drawing/2014/chartex" xmlns:cx1="http://schemas.microsoft.com/office/drawing/2015/9/8/chartex" xmlns:cx2="http://schemas.microsoft.com/office/drawing/2015/10/21/chartex" xmlns:mc="http://schemas.openxmlformats.org/markup-compatibility/2006" xmlns:o="urn:schemas-microsoft-com:office:office" xmlns:r="http://schemas.openxmlformats.org/officeDocument/2006/relationships" xmlns:m="http://schemas.openxmlformats.org/officeDocument/2006/math" xmlns:v="urn:schemas-microsoft-com:vml" xmlns:wp14="http://schemas.microsoft.com/office/word/2010/wordprocessingDrawing" xmlns:wp="http://schemas.openxmlformats.org/drawingml/2006/wordprocessingDrawing" xmlns:w10="urn:schemas-microsoft-com:office:word" xmlns:w="http://schemas.openxmlformats.org/wordprocessingml/2006/main" xmlns:w14="http://schemas.microsoft.com/office/word/2010/wordml" xmlns:w15="http://schemas.microsoft.com/office/word/2012/wordml" xmlns:w16se="http://schemas.microsoft.com/office/word/2015/wordml/symex" xmlns:wpg="http://schemas.microsoft.com/office/word/2010/wordprocessingGroup" xmlns:wpi="http://schemas.microsoft.com/office/word/2010/wordprocessingInk" xmlns:wne="http://schemas.microsoft.com/office/word/2006/wordml" xmlns:wps="http://schemas.microsoft.com/office/word/2010/wordprocessingShape" mc:Ignorable="w14 w15 w16se wp14">
   <w:abstractNum w:abstractNumId="0" w15:restartNumberingAfterBreak="0">
     <w:nsid w:val="268858BF"/>
     <w:multiLevelType w:val="multilevel"/>
@@ -407,7 +456,7 @@
 </file>
 
 <file path=word/styles.xml><?xml version="1.0" encoding="utf-8"?>
-<w:styles xmlns:mc="http://schemas.openxmlformats.org/markup-compatibility/2006" xmlns:r="http://schemas.openxmlformats.org/officeDocument/2006/relationships" xmlns:w="http://schemas.openxmlformats.org/wordprocessingml/2006/main" xmlns:w14="http://schemas.microsoft.com/office/word/2010/wordml" xmlns:w15="http://schemas.microsoft.com/office/word/2012/wordml" mc:Ignorable="w14 w15">
+<w:styles xmlns:mc="http://schemas.openxmlformats.org/markup-compatibility/2006" xmlns:r="http://schemas.openxmlformats.org/officeDocument/2006/relationships" xmlns:w="http://schemas.openxmlformats.org/wordprocessingml/2006/main" xmlns:w14="http://schemas.microsoft.com/office/word/2010/wordml" xmlns:w15="http://schemas.microsoft.com/office/word/2012/wordml" xmlns:w16se="http://schemas.microsoft.com/office/word/2015/wordml/symex" mc:Ignorable="w14 w15 w16se">
   <w:docDefaults>
     <w:rPrDefault>
       <w:rPr>
@@ -423,7 +472,7 @@
       </w:pPr>
     </w:pPrDefault>
   </w:docDefaults>
-  <w:latentStyles w:defLockedState="0" w:defUIPriority="99" w:defSemiHidden="0" w:defUnhideWhenUsed="0" w:defQFormat="0" w:count="371">
+  <w:latentStyles w:defLockedState="0" w:defUIPriority="99" w:defSemiHidden="0" w:defUnhideWhenUsed="0" w:defQFormat="0" w:count="372">
     <w:lsdException w:name="Normal" w:uiPriority="0" w:qFormat="1"/>
     <w:lsdException w:name="heading 1" w:uiPriority="9" w:qFormat="1"/>
     <w:lsdException w:name="heading 2" w:semiHidden="1" w:uiPriority="9" w:unhideWhenUsed="1" w:qFormat="1"/>
@@ -529,7 +578,6 @@
     <w:lsdException w:name="HTML Sample" w:semiHidden="1" w:unhideWhenUsed="1"/>
     <w:lsdException w:name="HTML Typewriter" w:semiHidden="1" w:unhideWhenUsed="1"/>
     <w:lsdException w:name="HTML Variable" w:semiHidden="1" w:unhideWhenUsed="1"/>
-    <w:lsdException w:name="Normal Table" w:semiHidden="1" w:unhideWhenUsed="1"/>
     <w:lsdException w:name="annotation subject" w:semiHidden="1" w:unhideWhenUsed="1"/>
     <w:lsdException w:name="No List" w:semiHidden="1" w:unhideWhenUsed="1"/>
     <w:lsdException w:name="Outline List 1" w:semiHidden="1" w:unhideWhenUsed="1"/>
@@ -576,10 +624,8 @@
     <w:lsdException w:name="Table Subtle 2" w:semiHidden="1" w:unhideWhenUsed="1"/>
     <w:lsdException w:name="Table Web 1" w:semiHidden="1" w:unhideWhenUsed="1"/>
     <w:lsdException w:name="Table Web 2" w:semiHidden="1" w:unhideWhenUsed="1"/>
-    <w:lsdException w:name="Table Web 3" w:semiHidden="1" w:unhideWhenUsed="1"/>
     <w:lsdException w:name="Balloon Text" w:semiHidden="1" w:unhideWhenUsed="1"/>
     <w:lsdException w:name="Table Grid" w:uiPriority="59"/>
-    <w:lsdException w:name="Table Theme" w:semiHidden="1" w:unhideWhenUsed="1"/>
     <w:lsdException w:name="Placeholder Text" w:semiHidden="1"/>
     <w:lsdException w:name="No Spacing" w:uiPriority="1" w:qFormat="1"/>
     <w:lsdException w:name="Light Shading" w:uiPriority="60"/>
@@ -795,6 +841,7 @@
     <w:lsdException w:name="List Table 5 Dark Accent 6" w:uiPriority="50"/>
     <w:lsdException w:name="List Table 6 Colorful Accent 6" w:uiPriority="51"/>
     <w:lsdException w:name="List Table 7 Colorful Accent 6" w:uiPriority="52"/>
+    <w:lsdException w:name="Mention" w:semiHidden="1" w:unhideWhenUsed="1"/>
   </w:latentStyles>
   <w:style w:type="paragraph" w:default="1" w:styleId="Standaard">
     <w:name w:val="Normal"/>
@@ -815,7 +862,7 @@
     <w:link w:val="Kop1Char"/>
     <w:uiPriority w:val="9"/>
     <w:qFormat/>
-    <w:rsid w:val="00DE73A8"/>
+    <w:rsid w:val="006A1931"/>
     <w:pPr>
       <w:keepNext/>
       <w:keepLines/>
@@ -830,7 +877,7 @@
       <w:rFonts w:eastAsiaTheme="majorEastAsia" w:cstheme="majorBidi"/>
       <w:b/>
       <w:bCs/>
-      <w:color w:val="C00000"/>
+      <w:color w:val="1F497D" w:themeColor="text2"/>
       <w:sz w:val="28"/>
       <w:szCs w:val="28"/>
     </w:rPr>
@@ -843,7 +890,7 @@
     <w:uiPriority w:val="9"/>
     <w:unhideWhenUsed/>
     <w:qFormat/>
-    <w:rsid w:val="00DE73A8"/>
+    <w:rsid w:val="006A1931"/>
     <w:pPr>
       <w:keepNext/>
       <w:keepLines/>
@@ -858,7 +905,7 @@
       <w:rFonts w:eastAsiaTheme="majorEastAsia" w:cstheme="majorBidi"/>
       <w:b/>
       <w:bCs/>
-      <w:color w:val="F00000"/>
+      <w:color w:val="4F81BD" w:themeColor="accent1"/>
       <w:sz w:val="26"/>
       <w:szCs w:val="26"/>
     </w:rPr>
@@ -872,7 +919,7 @@
     <w:semiHidden/>
     <w:unhideWhenUsed/>
     <w:qFormat/>
-    <w:rsid w:val="00DE73A8"/>
+    <w:rsid w:val="006A1931"/>
     <w:pPr>
       <w:keepNext/>
       <w:keepLines/>
@@ -884,7 +931,7 @@
       <w:rFonts w:eastAsiaTheme="majorEastAsia" w:cstheme="majorBidi"/>
       <w:b/>
       <w:bCs/>
-      <w:color w:val="C00000"/>
+      <w:color w:val="548DD4" w:themeColor="text2" w:themeTint="99"/>
     </w:rPr>
   </w:style>
   <w:style w:type="paragraph" w:styleId="Kop4">
@@ -896,7 +943,7 @@
     <w:semiHidden/>
     <w:unhideWhenUsed/>
     <w:qFormat/>
-    <w:rsid w:val="00DE73A8"/>
+    <w:rsid w:val="006A1931"/>
     <w:pPr>
       <w:keepNext/>
       <w:keepLines/>
@@ -909,7 +956,7 @@
       <w:bCs/>
       <w:i/>
       <w:iCs/>
-      <w:color w:val="4F81BD" w:themeColor="accent1"/>
+      <w:color w:val="8DB3E2" w:themeColor="text2" w:themeTint="66"/>
     </w:rPr>
   </w:style>
   <w:style w:type="paragraph" w:styleId="Kop5">
@@ -921,7 +968,7 @@
     <w:semiHidden/>
     <w:unhideWhenUsed/>
     <w:qFormat/>
-    <w:rsid w:val="00DE73A8"/>
+    <w:rsid w:val="006A1931"/>
     <w:pPr>
       <w:keepNext/>
       <w:keepLines/>
@@ -930,7 +977,7 @@
     </w:pPr>
     <w:rPr>
       <w:rFonts w:asciiTheme="majorHAnsi" w:eastAsiaTheme="majorEastAsia" w:hAnsiTheme="majorHAnsi" w:cstheme="majorBidi"/>
-      <w:color w:val="243F60" w:themeColor="accent1" w:themeShade="7F"/>
+      <w:color w:val="244061" w:themeColor="accent1" w:themeShade="80"/>
     </w:rPr>
   </w:style>
   <w:style w:type="paragraph" w:styleId="Kop6">
@@ -1057,12 +1104,12 @@
     <w:basedOn w:val="Standaardalinea-lettertype"/>
     <w:link w:val="Kop1"/>
     <w:uiPriority w:val="9"/>
-    <w:rsid w:val="00DE73A8"/>
+    <w:rsid w:val="006A1931"/>
     <w:rPr>
       <w:rFonts w:ascii="Quicksand Book" w:eastAsiaTheme="majorEastAsia" w:hAnsi="Quicksand Book" w:cstheme="majorBidi"/>
       <w:b/>
       <w:bCs/>
-      <w:color w:val="C00000"/>
+      <w:color w:val="1F497D" w:themeColor="text2"/>
       <w:sz w:val="28"/>
       <w:szCs w:val="28"/>
     </w:rPr>
@@ -1072,12 +1119,12 @@
     <w:basedOn w:val="Standaardalinea-lettertype"/>
     <w:link w:val="Kop2"/>
     <w:uiPriority w:val="9"/>
-    <w:rsid w:val="00DE73A8"/>
+    <w:rsid w:val="006A1931"/>
     <w:rPr>
       <w:rFonts w:ascii="Quicksand Book" w:eastAsiaTheme="majorEastAsia" w:hAnsi="Quicksand Book" w:cstheme="majorBidi"/>
       <w:b/>
       <w:bCs/>
-      <w:color w:val="F00000"/>
+      <w:color w:val="4F81BD" w:themeColor="accent1"/>
       <w:sz w:val="26"/>
       <w:szCs w:val="26"/>
     </w:rPr>
@@ -1088,12 +1135,12 @@
     <w:link w:val="Kop3"/>
     <w:uiPriority w:val="9"/>
     <w:semiHidden/>
-    <w:rsid w:val="00DE73A8"/>
+    <w:rsid w:val="006A1931"/>
     <w:rPr>
       <w:rFonts w:ascii="Quicksand Book" w:eastAsiaTheme="majorEastAsia" w:hAnsi="Quicksand Book" w:cstheme="majorBidi"/>
       <w:b/>
       <w:bCs/>
-      <w:color w:val="C00000"/>
+      <w:color w:val="548DD4" w:themeColor="text2" w:themeTint="99"/>
       <w:sz w:val="20"/>
     </w:rPr>
   </w:style>
@@ -1103,14 +1150,14 @@
     <w:link w:val="Kop4"/>
     <w:uiPriority w:val="9"/>
     <w:semiHidden/>
-    <w:rsid w:val="00DE73A8"/>
+    <w:rsid w:val="006A1931"/>
     <w:rPr>
       <w:rFonts w:asciiTheme="majorHAnsi" w:eastAsiaTheme="majorEastAsia" w:hAnsiTheme="majorHAnsi" w:cstheme="majorBidi"/>
       <w:b/>
       <w:bCs/>
       <w:i/>
       <w:iCs/>
-      <w:color w:val="4F81BD" w:themeColor="accent1"/>
+      <w:color w:val="8DB3E2" w:themeColor="text2" w:themeTint="66"/>
       <w:sz w:val="20"/>
     </w:rPr>
   </w:style>
@@ -1120,10 +1167,10 @@
     <w:link w:val="Kop5"/>
     <w:uiPriority w:val="9"/>
     <w:semiHidden/>
-    <w:rsid w:val="00DE73A8"/>
+    <w:rsid w:val="006A1931"/>
     <w:rPr>
       <w:rFonts w:asciiTheme="majorHAnsi" w:eastAsiaTheme="majorEastAsia" w:hAnsiTheme="majorHAnsi" w:cstheme="majorBidi"/>
-      <w:color w:val="243F60" w:themeColor="accent1" w:themeShade="7F"/>
+      <w:color w:val="244061" w:themeColor="accent1" w:themeShade="80"/>
       <w:sz w:val="20"/>
     </w:rPr>
   </w:style>
@@ -1194,7 +1241,7 @@
     <w:link w:val="TitelChar"/>
     <w:uiPriority w:val="10"/>
     <w:qFormat/>
-    <w:rsid w:val="00DE73A8"/>
+    <w:rsid w:val="006A1931"/>
     <w:pPr>
       <w:pBdr>
         <w:bottom w:val="single" w:sz="8" w:space="4" w:color="C00000"/>
@@ -1206,7 +1253,7 @@
     <w:rPr>
       <w:rFonts w:ascii="Quicksand Bold" w:eastAsiaTheme="majorEastAsia" w:hAnsi="Quicksand Bold" w:cstheme="majorBidi"/>
       <w:b/>
-      <w:color w:val="C00000"/>
+      <w:color w:val="17365D" w:themeColor="text2" w:themeShade="BF"/>
       <w:spacing w:val="5"/>
       <w:kern w:val="28"/>
       <w:sz w:val="52"/>
@@ -1218,11 +1265,11 @@
     <w:basedOn w:val="Standaardalinea-lettertype"/>
     <w:link w:val="Titel"/>
     <w:uiPriority w:val="10"/>
-    <w:rsid w:val="00DE73A8"/>
+    <w:rsid w:val="006A1931"/>
     <w:rPr>
       <w:rFonts w:ascii="Quicksand Bold" w:eastAsiaTheme="majorEastAsia" w:hAnsi="Quicksand Bold" w:cstheme="majorBidi"/>
       <w:b/>
-      <w:color w:val="C00000"/>
+      <w:color w:val="17365D" w:themeColor="text2" w:themeShade="BF"/>
       <w:spacing w:val="5"/>
       <w:kern w:val="28"/>
       <w:sz w:val="52"/>
@@ -1236,7 +1283,7 @@
     <w:link w:val="OndertitelChar"/>
     <w:uiPriority w:val="11"/>
     <w:qFormat/>
-    <w:rsid w:val="00DE73A8"/>
+    <w:rsid w:val="006A1931"/>
     <w:pPr>
       <w:numPr>
         <w:ilvl w:val="1"/>
@@ -1249,7 +1296,7 @@
       <w:b/>
       <w:i/>
       <w:iCs/>
-      <w:color w:val="FF0000"/>
+      <w:color w:val="548DD4" w:themeColor="text2" w:themeTint="99"/>
       <w:spacing w:val="15"/>
       <w:sz w:val="24"/>
       <w:szCs w:val="24"/>
@@ -1260,13 +1307,13 @@
     <w:basedOn w:val="Standaardalinea-lettertype"/>
     <w:link w:val="Ondertitel"/>
     <w:uiPriority w:val="11"/>
-    <w:rsid w:val="00DE73A8"/>
+    <w:rsid w:val="006A1931"/>
     <w:rPr>
       <w:rFonts w:ascii="Quicksand Book" w:eastAsiaTheme="majorEastAsia" w:hAnsi="Quicksand Book" w:cstheme="majorBidi"/>
       <w:b/>
       <w:i/>
       <w:iCs/>
-      <w:color w:val="FF0000"/>
+      <w:color w:val="548DD4" w:themeColor="text2" w:themeTint="99"/>
       <w:spacing w:val="15"/>
       <w:sz w:val="24"/>
       <w:szCs w:val="24"/>
@@ -1413,10 +1460,10 @@
     <w:name w:val="Subtle Reference"/>
     <w:uiPriority w:val="31"/>
     <w:qFormat/>
-    <w:rsid w:val="00DE73A8"/>
+    <w:rsid w:val="006A1931"/>
     <w:rPr>
       <w:smallCaps/>
-      <w:color w:val="C0504D" w:themeColor="accent2"/>
+      <w:color w:val="95B3D7" w:themeColor="accent1" w:themeTint="99"/>
       <w:u w:val="single"/>
     </w:rPr>
   </w:style>
@@ -1424,12 +1471,12 @@
     <w:name w:val="Intense Reference"/>
     <w:uiPriority w:val="32"/>
     <w:qFormat/>
-    <w:rsid w:val="00DE73A8"/>
+    <w:rsid w:val="006A1931"/>
     <w:rPr>
       <w:b/>
       <w:bCs/>
       <w:smallCaps/>
-      <w:color w:val="C0504D" w:themeColor="accent2"/>
+      <w:color w:val="95B3D7" w:themeColor="accent1" w:themeTint="99"/>
       <w:spacing w:val="5"/>
       <w:u w:val="single"/>
     </w:rPr>

</xml_diff>